<commit_message>
edited modals and made test case
</commit_message>
<xml_diff>
--- a/files/BrugertestKUNDEogADMIN.docx
+++ b/files/BrugertestKUNDEogADMIN.docx
@@ -28,19 +28,46 @@
         </w:numPr>
       </w:pPr>
       <w:r>
-        <w:t>Du har købt en udflugt- Kan du fortælle mig hvad der for en udflugt?</w:t>
-      </w:r>
-    </w:p>
-    <w:p>
-      <w:pPr>
-        <w:pStyle w:val="Listeafsnit"/>
-        <w:numPr>
-          <w:ilvl w:val="0"/>
-          <w:numId w:val="1"/>
-        </w:numPr>
-      </w:pPr>
-      <w:r>
-        <w:t>Hvornår skal du afhente din lejebil?</w:t>
+        <w:t>Du har købt en udflugt</w:t>
+      </w:r>
+      <w:r>
+        <w:t>.</w:t>
+      </w:r>
+      <w:r>
+        <w:t xml:space="preserve"> Kan du fortælle mig hvad de</w:t>
+      </w:r>
+      <w:r>
+        <w:t>t er</w:t>
+      </w:r>
+      <w:r>
+        <w:t xml:space="preserve"> for en udflugt</w:t>
+      </w:r>
+      <w:r>
+        <w:t xml:space="preserve"> og tidspunkt for afrejse</w:t>
+      </w:r>
+      <w:r>
+        <w:t>?</w:t>
+      </w:r>
+    </w:p>
+    <w:p>
+      <w:pPr>
+        <w:pStyle w:val="Listeafsnit"/>
+        <w:numPr>
+          <w:ilvl w:val="0"/>
+          <w:numId w:val="1"/>
+        </w:numPr>
+      </w:pPr>
+      <w:r>
+        <w:t>Hvornår skal du afhente din lejebil</w:t>
+      </w:r>
+      <w:r>
+        <w:t xml:space="preserve"> og </w:t>
+      </w:r>
+      <w:r>
+        <w:t>hvad er inkluderet i lejeprisen</w:t>
+      </w:r>
+      <w:r>
+        <w:t>?</w:t>
       </w:r>
     </w:p>
     <w:p>
@@ -92,7 +119,24 @@
       </w:r>
       <w:proofErr w:type="spellEnd"/>
       <w:r>
-        <w:t xml:space="preserve"> turen. </w:t>
+        <w:t xml:space="preserve"> turen.</w:t>
+      </w:r>
+      <w:r>
+        <w:t xml:space="preserve"> Hvad tid skal du </w:t>
+      </w:r>
+      <w:proofErr w:type="spellStart"/>
+      <w:r>
+        <w:t>checke</w:t>
+      </w:r>
+      <w:proofErr w:type="spellEnd"/>
+      <w:r>
+        <w:t xml:space="preserve"> ind til rejsen</w:t>
+      </w:r>
+      <w:r>
+        <w:t>?</w:t>
+      </w:r>
+      <w:r>
+        <w:t xml:space="preserve"> </w:t>
       </w:r>
     </w:p>
     <w:p>
@@ -169,10 +213,46 @@
       <w:proofErr w:type="spellEnd"/>
       <w:r>
         <w:t xml:space="preserve"> and cons) Venligst uddyb svaret.</w:t>
+      </w:r>
+    </w:p>
+    <w:p>
+      <w:pPr>
+        <w:pStyle w:val="Listeafsnit"/>
+      </w:pPr>
+    </w:p>
+    <w:p>
+      <w:pPr>
+        <w:pStyle w:val="Listeafsnit"/>
+      </w:pPr>
+      <w:r>
+        <w:t>Brugertest info</w:t>
       </w:r>
       <w:bookmarkStart w:id="0" w:name="_GoBack"/>
       <w:bookmarkEnd w:id="0"/>
     </w:p>
+    <w:p>
+      <w:pPr>
+        <w:pStyle w:val="Listeafsnit"/>
+        <w:rPr>
+          <w:lang w:val="en-US"/>
+        </w:rPr>
+      </w:pPr>
+      <w:proofErr w:type="spellStart"/>
+      <w:r>
+        <w:rPr>
+          <w:lang w:val="en-US"/>
+        </w:rPr>
+        <w:t>Kundenummer</w:t>
+      </w:r>
+      <w:proofErr w:type="spellEnd"/>
+      <w:r>
+        <w:rPr>
+          <w:lang w:val="en-US"/>
+        </w:rPr>
+        <w:t>: 12345</w:t>
+      </w:r>
+    </w:p>
+    <w:p/>
     <w:p/>
     <w:p/>
     <w:p>

</xml_diff>